<commit_message>
Modif emplacement du répertoire
</commit_message>
<xml_diff>
--- a/Fiche de suivie/Gpe_D2__Fiche_de_suivi_1_2019_10_03.docx
+++ b/Fiche de suivie/Gpe_D2__Fiche_de_suivi_1_2019_10_03.docx
@@ -678,6 +678,17 @@
         </w:rPr>
         <w:t>Clarification des tâches à réaliser</w:t>
       </w:r>
+      <w:r>
+        <w:rPr>
+          <w:rFonts w:ascii="Times New Roman" w:hAnsi="Times New Roman"/>
+          <w:sz w:val="28"/>
+          <w:szCs w:val="36"/>
+          <w:lang w:val="fr-FR"/>
+        </w:rPr>
+        <w:t xml:space="preserve"> avec le professeur. </w:t>
+      </w:r>
+      <w:bookmarkStart w:id="0" w:name="_GoBack"/>
+      <w:bookmarkEnd w:id="0"/>
     </w:p>
     <w:p>
       <w:pPr>
@@ -755,18 +766,7 @@
           <w:lang w:val="fr-FR"/>
         </w:rPr>
         <w:lastRenderedPageBreak/>
-        <w:t xml:space="preserve">Avancement sur les tâches entamés et commandes de certains composants. </w:t>
-      </w:r>
-      <w:bookmarkStart w:id="0" w:name="_GoBack"/>
-      <w:bookmarkEnd w:id="0"/>
-      <w:r>
-        <w:rPr>
-          <w:rFonts w:ascii="Times New Roman" w:hAnsi="Times New Roman"/>
-          <w:sz w:val="28"/>
-          <w:szCs w:val="36"/>
-          <w:lang w:val="fr-FR"/>
-        </w:rPr>
-        <w:t xml:space="preserve"> </w:t>
+        <w:t xml:space="preserve">Avancement sur les tâches entamés et commandes de certains composants.  </w:t>
       </w:r>
     </w:p>
     <w:p>
@@ -1104,7 +1104,7 @@
     <w:lsdException w:name="Table Web 2" w:semiHidden="1" w:unhideWhenUsed="1"/>
     <w:lsdException w:name="Table Web 3" w:semiHidden="1" w:unhideWhenUsed="1"/>
     <w:lsdException w:name="Balloon Text" w:semiHidden="1" w:unhideWhenUsed="1"/>
-    <w:lsdException w:name="Table Grid" w:semiHidden="1" w:uiPriority="59" w:unhideWhenUsed="1"/>
+    <w:lsdException w:name="Table Grid" w:uiPriority="59"/>
     <w:lsdException w:name="Table Theme" w:semiHidden="1" w:unhideWhenUsed="1"/>
     <w:lsdException w:name="Placeholder Text" w:semiHidden="1"/>
     <w:lsdException w:name="No Spacing" w:uiPriority="1" w:qFormat="1"/>

</xml_diff>